<commit_message>
12/2 upload HW5 Sec
</commit_message>
<xml_diff>
--- a/106360118_侯嘉銘.docx
+++ b/106360118_侯嘉銘.docx
@@ -432,10 +432,9 @@
           <w:sz w:val="28"/>
           <w:szCs w:val="20"/>
         </w:rPr>
-        <w:t xml:space="preserve">P6,P8, P10, P14,P19,P21, P24,P26,P30 , </w:t>
-      </w:r>
-      <w:bookmarkStart w:id="0" w:name="_GoBack"/>
-      <w:bookmarkEnd w:id="0"/>
+        <w:t>P</w:t>
+      </w:r>
+      <w:proofErr w:type="gramStart"/>
       <w:r>
         <w:rPr>
           <w:rFonts w:ascii="Microsoft JhengHei Light" w:eastAsia="Microsoft JhengHei Light" w:hAnsi="Microsoft JhengHei Light" w:cstheme="minorBidi"/>
@@ -444,7 +443,18 @@
           <w:sz w:val="28"/>
           <w:szCs w:val="20"/>
         </w:rPr>
-        <w:t>P32 ,P34,P35,P36,P40,P44,P45,P46,P47,P48,P50,P52,P55</w:t>
+        <w:t>6,P</w:t>
+      </w:r>
+      <w:proofErr w:type="gramEnd"/>
+      <w:r>
+        <w:rPr>
+          <w:rFonts w:ascii="Microsoft JhengHei Light" w:eastAsia="Microsoft JhengHei Light" w:hAnsi="Microsoft JhengHei Light" w:cstheme="minorBidi"/>
+          <w:color w:val="auto"/>
+          <w:kern w:val="2"/>
+          <w:sz w:val="28"/>
+          <w:szCs w:val="20"/>
+        </w:rPr>
+        <w:t>8, P10, P14,P19,P21, P24,P26,P30 , P32 ,P34,P35,P36,P40,P44,P45,P46,P47,P48,P50,P52,P55</w:t>
       </w:r>
     </w:p>
     <w:p>
@@ -473,30 +483,37 @@
         <w:pStyle w:val="a7"/>
         <w:ind w:leftChars="0" w:left="958" w:firstLineChars="200" w:firstLine="560"/>
         <w:rPr>
-          <w:rFonts w:ascii="Microsoft JhengHei Light" w:eastAsia="Microsoft JhengHei Light" w:hAnsi="Microsoft JhengHei Light"/>
-          <w:sz w:val="28"/>
-          <w:szCs w:val="20"/>
-        </w:rPr>
-      </w:pPr>
-      <w:r>
-        <w:rPr>
-          <w:rFonts w:ascii="Microsoft JhengHei Light" w:eastAsia="Microsoft JhengHei Light" w:hAnsi="Microsoft JhengHei Light" w:hint="eastAsia"/>
-          <w:sz w:val="28"/>
-          <w:szCs w:val="20"/>
-        </w:rPr>
-        <w:t>將作業上傳首先要在GitHub上創一個新的資料，再按照之前上課及老師教的把資料追蹤後上傳至雲端</w:t>
-      </w:r>
-    </w:p>
-    <w:p>
-      <w:pPr>
-        <w:pStyle w:val="a7"/>
-        <w:ind w:leftChars="0" w:left="958" w:firstLineChars="200" w:firstLine="560"/>
-        <w:rPr>
-          <w:rFonts w:ascii="Microsoft JhengHei Light" w:eastAsia="Microsoft JhengHei Light" w:hAnsi="Microsoft JhengHei Light"/>
-          <w:sz w:val="28"/>
-          <w:szCs w:val="20"/>
-        </w:rPr>
-      </w:pPr>
+          <w:rFonts w:ascii="Microsoft JhengHei Light" w:eastAsia="Microsoft JhengHei Light" w:hAnsi="Microsoft JhengHei Light" w:hint="eastAsia"/>
+          <w:sz w:val="28"/>
+          <w:szCs w:val="20"/>
+        </w:rPr>
+      </w:pPr>
+      <w:r>
+        <w:rPr>
+          <w:rFonts w:ascii="Microsoft JhengHei Light" w:eastAsia="Microsoft JhengHei Light" w:hAnsi="Microsoft JhengHei Light" w:hint="eastAsia"/>
+          <w:sz w:val="28"/>
+          <w:szCs w:val="20"/>
+        </w:rPr>
+        <w:t>將作業上傳首先要在GitHub</w:t>
+      </w:r>
+      <w:proofErr w:type="gramStart"/>
+      <w:r>
+        <w:rPr>
+          <w:rFonts w:ascii="Microsoft JhengHei Light" w:eastAsia="Microsoft JhengHei Light" w:hAnsi="Microsoft JhengHei Light" w:hint="eastAsia"/>
+          <w:sz w:val="28"/>
+          <w:szCs w:val="20"/>
+        </w:rPr>
+        <w:t>上創一個</w:t>
+      </w:r>
+      <w:proofErr w:type="gramEnd"/>
+      <w:r>
+        <w:rPr>
+          <w:rFonts w:ascii="Microsoft JhengHei Light" w:eastAsia="Microsoft JhengHei Light" w:hAnsi="Microsoft JhengHei Light" w:hint="eastAsia"/>
+          <w:sz w:val="28"/>
+          <w:szCs w:val="20"/>
+        </w:rPr>
+        <w:t>新的資料，再按照之前上課及老師教的把資料追蹤後上傳至雲端</w:t>
+      </w:r>
     </w:p>
     <w:p>
       <w:pPr>
@@ -513,9 +530,9 @@
           <w:noProof/>
         </w:rPr>
         <w:drawing>
-          <wp:inline distT="0" distB="0" distL="0" distR="0" wp14:anchorId="7DFFDD30" wp14:editId="0FE21A42">
-            <wp:extent cx="5274310" cy="3729355"/>
-            <wp:effectExtent l="0" t="0" r="2540" b="4445"/>
+          <wp:inline distT="0" distB="0" distL="0" distR="0" wp14:anchorId="5073E59D" wp14:editId="0320D1A2">
+            <wp:extent cx="4717088" cy="4343400"/>
+            <wp:effectExtent l="0" t="0" r="7620" b="0"/>
             <wp:docPr id="1" name="圖片 1"/>
             <wp:cNvGraphicFramePr>
               <a:graphicFrameLocks xmlns:a="http://schemas.openxmlformats.org/drawingml/2006/main" noChangeAspect="1"/>
@@ -536,7 +553,7 @@
                   <pic:spPr>
                     <a:xfrm>
                       <a:off x="0" y="0"/>
-                      <a:ext cx="5274310" cy="3729355"/>
+                      <a:ext cx="4736815" cy="4361564"/>
                     </a:xfrm>
                     <a:prstGeom prst="rect">
                       <a:avLst/>
@@ -562,10 +579,10 @@
         </w:rPr>
         <w:lastRenderedPageBreak/>
         <w:drawing>
-          <wp:inline distT="0" distB="0" distL="0" distR="0" wp14:anchorId="3FA8AEF1" wp14:editId="454C19FC">
-            <wp:extent cx="5077460" cy="8863330"/>
-            <wp:effectExtent l="0" t="0" r="8890" b="0"/>
-            <wp:docPr id="5" name="圖片 5"/>
+          <wp:inline distT="0" distB="0" distL="0" distR="0" wp14:anchorId="1C3BFFB1" wp14:editId="44CCDA4E">
+            <wp:extent cx="5050790" cy="8863330"/>
+            <wp:effectExtent l="0" t="0" r="0" b="0"/>
+            <wp:docPr id="3" name="圖片 3"/>
             <wp:cNvGraphicFramePr>
               <a:graphicFrameLocks xmlns:a="http://schemas.openxmlformats.org/drawingml/2006/main" noChangeAspect="1"/>
             </wp:cNvGraphicFramePr>
@@ -585,7 +602,7 @@
                   <pic:spPr>
                     <a:xfrm>
                       <a:off x="0" y="0"/>
-                      <a:ext cx="5077460" cy="8863330"/>
+                      <a:ext cx="5050790" cy="8863330"/>
                     </a:xfrm>
                     <a:prstGeom prst="rect">
                       <a:avLst/>
@@ -611,10 +628,10 @@
         </w:rPr>
         <w:lastRenderedPageBreak/>
         <w:drawing>
-          <wp:inline distT="0" distB="0" distL="0" distR="0" wp14:anchorId="629D0304" wp14:editId="37B3EA04">
-            <wp:extent cx="5274310" cy="1914525"/>
-            <wp:effectExtent l="0" t="0" r="2540" b="9525"/>
-            <wp:docPr id="7" name="圖片 7"/>
+          <wp:inline distT="0" distB="0" distL="0" distR="0" wp14:anchorId="463C08CE" wp14:editId="082A985D">
+            <wp:extent cx="4962525" cy="2000250"/>
+            <wp:effectExtent l="0" t="0" r="9525" b="0"/>
+            <wp:docPr id="11" name="圖片 11"/>
             <wp:cNvGraphicFramePr>
               <a:graphicFrameLocks xmlns:a="http://schemas.openxmlformats.org/drawingml/2006/main" noChangeAspect="1"/>
             </wp:cNvGraphicFramePr>
@@ -634,7 +651,7 @@
                   <pic:spPr>
                     <a:xfrm>
                       <a:off x="0" y="0"/>
-                      <a:ext cx="5274310" cy="1914525"/>
+                      <a:ext cx="4962525" cy="2000250"/>
                     </a:xfrm>
                     <a:prstGeom prst="rect">
                       <a:avLst/>
@@ -672,94 +689,47 @@
       <w:pPr>
         <w:pStyle w:val="a7"/>
         <w:ind w:leftChars="400" w:left="960" w:firstLineChars="200" w:firstLine="560"/>
+        <w:rPr>
+          <w:rFonts w:asciiTheme="minorEastAsia" w:hAnsiTheme="minorEastAsia" w:cs="Microsoft YaHei"/>
+          <w:sz w:val="28"/>
+          <w:szCs w:val="20"/>
+        </w:rPr>
+      </w:pPr>
+      <w:r>
+        <w:rPr>
+          <w:rFonts w:ascii="Microsoft JhengHei Light" w:eastAsia="Microsoft JhengHei Light" w:hAnsi="Microsoft JhengHei Light" w:hint="eastAsia"/>
+          <w:sz w:val="28"/>
+          <w:szCs w:val="20"/>
+        </w:rPr>
+        <w:t>這次這個章節教的東西我覺得很重要，</w:t>
+      </w:r>
+      <w:r>
+        <w:rPr>
+          <w:rFonts w:asciiTheme="minorEastAsia" w:hAnsiTheme="minorEastAsia" w:cs="Microsoft YaHei" w:hint="eastAsia"/>
+          <w:sz w:val="28"/>
+          <w:szCs w:val="20"/>
+        </w:rPr>
+        <w:t>例外處理是很實用得，能夠檢查出錯的時候要做那些程序，也不會讓程式崩潰。</w:t>
+      </w:r>
+    </w:p>
+    <w:p>
+      <w:pPr>
         <w:jc w:val="center"/>
         <w:rPr>
-          <w:rFonts w:ascii="Microsoft JhengHei Light" w:eastAsia="Microsoft JhengHei Light" w:hAnsi="Microsoft JhengHei Light"/>
-          <w:sz w:val="28"/>
-          <w:szCs w:val="20"/>
-        </w:rPr>
-      </w:pPr>
-      <w:r>
-        <w:rPr>
-          <w:rFonts w:ascii="Microsoft JhengHei Light" w:eastAsia="Microsoft JhengHei Light" w:hAnsi="Microsoft JhengHei Light" w:hint="eastAsia"/>
-          <w:sz w:val="28"/>
-          <w:szCs w:val="20"/>
-        </w:rPr>
-        <w:t>這次這個章節教的東西我覺得很重要，</w:t>
-      </w:r>
-      <w:r>
-        <w:rPr>
-          <w:rFonts w:ascii="Microsoft JhengHei Light" w:eastAsia="Microsoft JhengHei Light" w:hAnsi="Microsoft JhengHei Light" w:hint="eastAsia"/>
-          <w:sz w:val="28"/>
-          <w:szCs w:val="20"/>
-        </w:rPr>
-        <w:t>繼承、覆寫</w:t>
-      </w:r>
-      <w:r>
-        <w:rPr>
-          <w:rFonts w:ascii="Microsoft JhengHei Light" w:eastAsia="Microsoft JhengHei Light" w:hAnsi="Microsoft JhengHei Light" w:hint="eastAsia"/>
-          <w:sz w:val="28"/>
-          <w:szCs w:val="20"/>
-        </w:rPr>
-        <w:t>、抽象、多重繼承、介面等，子類、抽象別不能多重繼承，介面卻可以，Pr</w:t>
-      </w:r>
-      <w:r>
-        <w:rPr>
-          <w:rFonts w:ascii="Microsoft JhengHei Light" w:eastAsia="Microsoft JhengHei Light" w:hAnsi="Microsoft JhengHei Light"/>
-          <w:sz w:val="28"/>
-          <w:szCs w:val="20"/>
-        </w:rPr>
-        <w:t>ivate</w:t>
-      </w:r>
-      <w:r>
-        <w:rPr>
-          <w:rFonts w:ascii="Microsoft JhengHei Light" w:eastAsia="Microsoft JhengHei Light" w:hAnsi="Microsoft JhengHei Light" w:hint="eastAsia"/>
-          <w:sz w:val="28"/>
-          <w:szCs w:val="20"/>
-        </w:rPr>
-        <w:t>、P</w:t>
-      </w:r>
-      <w:r>
-        <w:rPr>
-          <w:rFonts w:ascii="Microsoft JhengHei Light" w:eastAsia="Microsoft JhengHei Light" w:hAnsi="Microsoft JhengHei Light"/>
-          <w:sz w:val="28"/>
-          <w:szCs w:val="20"/>
-        </w:rPr>
-        <w:t>rotected</w:t>
-      </w:r>
-      <w:r>
-        <w:rPr>
-          <w:rFonts w:ascii="Microsoft JhengHei Light" w:eastAsia="Microsoft JhengHei Light" w:hAnsi="Microsoft JhengHei Light" w:hint="eastAsia"/>
-          <w:sz w:val="28"/>
-          <w:szCs w:val="20"/>
-        </w:rPr>
-        <w:t>兩種類別成員的差異性，像我自己就會搞混，但是實際寫過程式之後就可以知道子類別可以存取哪種資料，要實際寫過程式做作業才能更深入了解</w:t>
-      </w:r>
-      <w:r>
-        <w:rPr>
-          <w:rFonts w:ascii="Microsoft JhengHei Light" w:eastAsia="Microsoft JhengHei Light" w:hAnsi="Microsoft JhengHei Light" w:hint="eastAsia"/>
-          <w:sz w:val="28"/>
-          <w:szCs w:val="20"/>
-        </w:rPr>
-        <w:t>。</w:t>
-      </w:r>
-      <w:r>
-        <w:rPr>
-          <w:rFonts w:ascii="Microsoft JhengHei Light" w:eastAsia="Microsoft JhengHei Light" w:hAnsi="Microsoft JhengHei Light"/>
-          <w:sz w:val="28"/>
-          <w:szCs w:val="20"/>
-        </w:rPr>
-        <w:tab/>
-      </w:r>
+          <w:rFonts w:asciiTheme="minorEastAsia" w:hAnsiTheme="minorEastAsia" w:cs="Microsoft YaHei" w:hint="eastAsia"/>
+          <w:sz w:val="28"/>
+          <w:szCs w:val="20"/>
+        </w:rPr>
+      </w:pPr>
       <w:r>
         <w:rPr>
           <w:noProof/>
         </w:rPr>
         <w:drawing>
-          <wp:inline distT="0" distB="0" distL="0" distR="0" wp14:anchorId="68F42468" wp14:editId="7D779767">
-            <wp:extent cx="4974872" cy="1666875"/>
-            <wp:effectExtent l="76200" t="76200" r="130810" b="123825"/>
-            <wp:docPr id="8" name="圖片 8"/>
+          <wp:inline distT="0" distB="0" distL="0" distR="0" wp14:anchorId="3B0FA574" wp14:editId="7D1DA8FF">
+            <wp:extent cx="5274310" cy="1466850"/>
+            <wp:effectExtent l="76200" t="76200" r="135890" b="133350"/>
+            <wp:docPr id="13" name="圖片 13"/>
             <wp:cNvGraphicFramePr>
               <a:graphicFrameLocks xmlns:a="http://schemas.openxmlformats.org/drawingml/2006/main" noChangeAspect="1"/>
             </wp:cNvGraphicFramePr>
@@ -779,7 +749,7 @@
                   <pic:spPr>
                     <a:xfrm>
                       <a:off x="0" y="0"/>
-                      <a:ext cx="5035736" cy="1687268"/>
+                      <a:ext cx="5274310" cy="1466850"/>
                     </a:xfrm>
                     <a:prstGeom prst="rect">
                       <a:avLst/>
@@ -808,64 +778,42 @@
     </w:p>
     <w:p>
       <w:pPr>
-        <w:widowControl/>
-        <w:rPr>
-          <w:rFonts w:ascii="Microsoft JhengHei Light" w:eastAsia="Microsoft JhengHei Light" w:hAnsi="Microsoft JhengHei Light"/>
-          <w:sz w:val="28"/>
-          <w:szCs w:val="20"/>
-        </w:rPr>
-      </w:pPr>
-      <w:r>
-        <w:rPr>
-          <w:rFonts w:ascii="Microsoft JhengHei Light" w:eastAsia="Microsoft JhengHei Light" w:hAnsi="Microsoft JhengHei Light"/>
-          <w:sz w:val="28"/>
-          <w:szCs w:val="20"/>
-        </w:rPr>
-        <w:br w:type="page"/>
-      </w:r>
-    </w:p>
-    <w:p>
-      <w:pPr>
-        <w:widowControl/>
-        <w:ind w:left="960" w:firstLine="480"/>
-        <w:rPr>
-          <w:rFonts w:ascii="Microsoft JhengHei Light" w:eastAsia="Microsoft JhengHei Light" w:hAnsi="Microsoft JhengHei Light"/>
-          <w:sz w:val="28"/>
-          <w:szCs w:val="20"/>
-        </w:rPr>
-      </w:pPr>
-      <w:r>
-        <w:rPr>
-          <w:rFonts w:ascii="Microsoft JhengHei Light" w:eastAsia="Microsoft JhengHei Light" w:hAnsi="Microsoft JhengHei Light" w:hint="eastAsia"/>
-          <w:sz w:val="28"/>
-          <w:szCs w:val="20"/>
+        <w:pStyle w:val="a7"/>
+        <w:ind w:leftChars="400" w:left="960" w:firstLineChars="200" w:firstLine="560"/>
+        <w:rPr>
+          <w:rFonts w:ascii="Microsoft JhengHei Light" w:eastAsia="Microsoft JhengHei Light" w:hAnsi="Microsoft JhengHei Light"/>
+          <w:sz w:val="28"/>
+          <w:szCs w:val="20"/>
+        </w:rPr>
+      </w:pPr>
+      <w:r>
+        <w:rPr>
+          <w:rFonts w:ascii="Microsoft JhengHei Light" w:eastAsia="Microsoft JhengHei Light" w:hAnsi="Microsoft JhengHei Light" w:hint="eastAsia"/>
+          <w:sz w:val="28"/>
+          <w:szCs w:val="20"/>
+        </w:rPr>
+        <w:t>像是超出陣列範圍就可以使用TRY、CATCH，能夠檢查錯誤的點並執行相對應的程式碼，而JAVA也有很多套件可以對應許多常發生的例外狀況。</w:t>
+      </w:r>
+    </w:p>
+    <w:p>
+      <w:pPr>
+        <w:jc w:val="center"/>
+        <w:rPr>
+          <w:rFonts w:ascii="Microsoft JhengHei Light" w:eastAsia="Microsoft JhengHei Light" w:hAnsi="Microsoft JhengHei Light" w:hint="eastAsia"/>
+          <w:sz w:val="28"/>
+          <w:szCs w:val="20"/>
+        </w:rPr>
+      </w:pPr>
+      <w:r>
+        <w:rPr>
+          <w:noProof/>
         </w:rPr>
         <w:lastRenderedPageBreak/>
-        <w:t>多型，一個父類別底下可能有很多子類別可能共用名稱，同時呼叫程式也能自動辨別是哪個類別裡的程式</w:t>
-      </w:r>
-    </w:p>
-    <w:p>
-      <w:pPr>
-        <w:widowControl/>
-        <w:ind w:firstLine="480"/>
-        <w:rPr>
-          <w:rFonts w:ascii="Microsoft JhengHei Light" w:eastAsia="Microsoft JhengHei Light" w:hAnsi="Microsoft JhengHei Light"/>
-          <w:sz w:val="28"/>
-          <w:szCs w:val="20"/>
-        </w:rPr>
-      </w:pPr>
-      <w:r>
-        <w:rPr>
-          <w:rFonts w:ascii="Microsoft JhengHei Light" w:eastAsia="Microsoft JhengHei Light" w:hAnsi="Microsoft JhengHei Light"/>
-          <w:noProof/>
-          <w:sz w:val="28"/>
-          <w:szCs w:val="20"/>
-        </w:rPr>
         <w:drawing>
-          <wp:inline distT="0" distB="0" distL="0" distR="0" wp14:anchorId="26427FE9" wp14:editId="4DFFAA7F">
-            <wp:extent cx="5274310" cy="1344930"/>
-            <wp:effectExtent l="0" t="0" r="2540" b="7620"/>
-            <wp:docPr id="4" name="圖片 4"/>
+          <wp:inline distT="0" distB="0" distL="0" distR="0" wp14:anchorId="44F88A8B" wp14:editId="2DF7274D">
+            <wp:extent cx="5274310" cy="2221230"/>
+            <wp:effectExtent l="76200" t="76200" r="135890" b="140970"/>
+            <wp:docPr id="14" name="圖片 14"/>
             <wp:cNvGraphicFramePr>
               <a:graphicFrameLocks xmlns:a="http://schemas.openxmlformats.org/drawingml/2006/main" noChangeAspect="1"/>
             </wp:cNvGraphicFramePr>
@@ -873,175 +821,19 @@
               <a:graphicData uri="http://schemas.openxmlformats.org/drawingml/2006/picture">
                 <pic:pic xmlns:pic="http://schemas.openxmlformats.org/drawingml/2006/picture">
                   <pic:nvPicPr>
-                    <pic:cNvPr id="0" name="Picture 1"/>
-                    <pic:cNvPicPr>
-                      <a:picLocks noChangeAspect="1" noChangeArrowheads="1"/>
-                    </pic:cNvPicPr>
+                    <pic:cNvPr id="1" name=""/>
+                    <pic:cNvPicPr/>
                   </pic:nvPicPr>
                   <pic:blipFill>
-                    <a:blip r:embed="rId12">
-                      <a:extLst>
-                        <a:ext uri="{28A0092B-C50C-407E-A947-70E740481C1C}">
-                          <a14:useLocalDpi xmlns:a14="http://schemas.microsoft.com/office/drawing/2010/main" val="0"/>
-                        </a:ext>
-                      </a:extLst>
-                    </a:blip>
-                    <a:srcRect/>
+                    <a:blip r:embed="rId12"/>
                     <a:stretch>
                       <a:fillRect/>
                     </a:stretch>
                   </pic:blipFill>
-                  <pic:spPr bwMode="auto">
+                  <pic:spPr>
                     <a:xfrm>
                       <a:off x="0" y="0"/>
-                      <a:ext cx="5274310" cy="1344930"/>
-                    </a:xfrm>
-                    <a:prstGeom prst="rect">
-                      <a:avLst/>
-                    </a:prstGeom>
-                    <a:noFill/>
-                    <a:ln>
-                      <a:noFill/>
-                    </a:ln>
-                  </pic:spPr>
-                </pic:pic>
-              </a:graphicData>
-            </a:graphic>
-          </wp:inline>
-        </w:drawing>
-      </w:r>
-    </w:p>
-    <w:p>
-      <w:pPr>
-        <w:pStyle w:val="Default"/>
-        <w:ind w:left="960" w:firstLine="480"/>
-        <w:rPr>
-          <w:rFonts w:ascii="Microsoft JhengHei Light" w:eastAsia="Microsoft JhengHei Light" w:hAnsi="Microsoft JhengHei Light"/>
-          <w:sz w:val="28"/>
-          <w:szCs w:val="20"/>
-        </w:rPr>
-      </w:pPr>
-      <w:r>
-        <w:rPr>
-          <w:rFonts w:ascii="Microsoft JhengHei Light" w:eastAsia="Microsoft JhengHei Light" w:hAnsi="Microsoft JhengHei Light" w:hint="eastAsia"/>
-          <w:sz w:val="28"/>
-          <w:szCs w:val="20"/>
-        </w:rPr>
-        <w:t>當父類別不想被子類別覆寫時就必須要加上</w:t>
-      </w:r>
-      <w:r>
-        <w:rPr>
-          <w:rFonts w:ascii="Microsoft JhengHei Light" w:eastAsia="Microsoft JhengHei Light" w:hAnsi="Microsoft JhengHei Light"/>
-          <w:sz w:val="28"/>
-          <w:szCs w:val="20"/>
-        </w:rPr>
-        <w:t>final</w:t>
-      </w:r>
-      <w:r>
-        <w:rPr>
-          <w:rFonts w:ascii="Microsoft JhengHei Light" w:eastAsia="Microsoft JhengHei Light" w:hAnsi="Microsoft JhengHei Light" w:hint="eastAsia"/>
-          <w:sz w:val="28"/>
-          <w:szCs w:val="20"/>
-        </w:rPr>
-        <w:t>，</w:t>
-      </w:r>
-      <w:r>
-        <w:rPr>
-          <w:rFonts w:ascii="Microsoft JhengHei Light" w:eastAsia="Microsoft JhengHei Light" w:hAnsi="Microsoft JhengHei Light"/>
-          <w:sz w:val="28"/>
-          <w:szCs w:val="20"/>
-        </w:rPr>
-        <w:t>final</w:t>
-      </w:r>
-      <w:r>
-        <w:rPr>
-          <w:rFonts w:ascii="Microsoft JhengHei Light" w:eastAsia="Microsoft JhengHei Light" w:hAnsi="Microsoft JhengHei Light" w:hint="eastAsia"/>
-          <w:sz w:val="28"/>
-          <w:szCs w:val="20"/>
-        </w:rPr>
-        <w:t>修飾子功能如</w:t>
-      </w:r>
-      <w:r>
-        <w:rPr>
-          <w:rFonts w:ascii="Microsoft JhengHei Light" w:eastAsia="Microsoft JhengHei Light" w:hAnsi="Microsoft JhengHei Light"/>
-          <w:sz w:val="28"/>
-          <w:szCs w:val="20"/>
-        </w:rPr>
-        <w:t>C</w:t>
-      </w:r>
-      <w:r>
-        <w:rPr>
-          <w:rFonts w:ascii="Microsoft JhengHei Light" w:eastAsia="Microsoft JhengHei Light" w:hAnsi="Microsoft JhengHei Light" w:hint="eastAsia"/>
-          <w:sz w:val="28"/>
-          <w:szCs w:val="20"/>
-        </w:rPr>
-        <w:t>語言中的</w:t>
-      </w:r>
-      <w:r>
-        <w:rPr>
-          <w:rFonts w:ascii="Microsoft JhengHei Light" w:eastAsia="Microsoft JhengHei Light" w:hAnsi="Microsoft JhengHei Light"/>
-          <w:sz w:val="28"/>
-          <w:szCs w:val="20"/>
-        </w:rPr>
-        <w:t>const</w:t>
-      </w:r>
-      <w:r>
-        <w:rPr>
-          <w:rFonts w:ascii="Microsoft JhengHei Light" w:eastAsia="Microsoft JhengHei Light" w:hAnsi="Microsoft JhengHei Light" w:hint="eastAsia"/>
-          <w:sz w:val="28"/>
-          <w:szCs w:val="20"/>
-        </w:rPr>
-        <w:t>，當變數一旦被初始化後便不可做修改</w:t>
-      </w:r>
-      <w:r>
-        <w:rPr>
-          <w:rFonts w:ascii="Microsoft JhengHei Light" w:eastAsia="Microsoft JhengHei Light" w:hAnsi="Microsoft JhengHei Light" w:hint="eastAsia"/>
-          <w:sz w:val="28"/>
-          <w:szCs w:val="20"/>
-        </w:rPr>
-        <w:t>。</w:t>
-      </w:r>
-      <w:r>
-        <w:rPr>
-          <w:rFonts w:ascii="Microsoft JhengHei Light" w:eastAsia="Microsoft JhengHei Light" w:hAnsi="Microsoft JhengHei Light" w:hint="eastAsia"/>
-          <w:noProof/>
-          <w:sz w:val="28"/>
-          <w:szCs w:val="20"/>
-        </w:rPr>
-        <w:drawing>
-          <wp:inline distT="0" distB="0" distL="0" distR="0" wp14:anchorId="7C191BF1" wp14:editId="1FFCFF2C">
-            <wp:extent cx="1743075" cy="342900"/>
-            <wp:effectExtent l="76200" t="76200" r="142875" b="133350"/>
-            <wp:docPr id="6" name="圖片 6"/>
-            <wp:cNvGraphicFramePr>
-              <a:graphicFrameLocks xmlns:a="http://schemas.openxmlformats.org/drawingml/2006/main" noChangeAspect="1"/>
-            </wp:cNvGraphicFramePr>
-            <a:graphic xmlns:a="http://schemas.openxmlformats.org/drawingml/2006/main">
-              <a:graphicData uri="http://schemas.openxmlformats.org/drawingml/2006/picture">
-                <pic:pic xmlns:pic="http://schemas.openxmlformats.org/drawingml/2006/picture">
-                  <pic:nvPicPr>
-                    <pic:cNvPr id="0" name="Picture 2"/>
-                    <pic:cNvPicPr>
-                      <a:picLocks noChangeAspect="1" noChangeArrowheads="1"/>
-                    </pic:cNvPicPr>
-                  </pic:nvPicPr>
-                  <pic:blipFill>
-                    <a:blip r:embed="rId13">
-                      <a:extLst>
-                        <a:ext uri="{28A0092B-C50C-407E-A947-70E740481C1C}">
-                          <a14:useLocalDpi xmlns:a14="http://schemas.microsoft.com/office/drawing/2010/main" val="0"/>
-                        </a:ext>
-                      </a:extLst>
-                    </a:blip>
-                    <a:srcRect/>
-                    <a:stretch>
-                      <a:fillRect/>
-                    </a:stretch>
-                  </pic:blipFill>
-                  <pic:spPr bwMode="auto">
-                    <a:xfrm>
-                      <a:off x="0" y="0"/>
-                      <a:ext cx="1743075" cy="342900"/>
+                      <a:ext cx="5274310" cy="2221230"/>
                     </a:xfrm>
                     <a:prstGeom prst="rect">
                       <a:avLst/>
@@ -1070,11 +862,64 @@
     </w:p>
     <w:p>
       <w:pPr>
-        <w:pStyle w:val="Default"/>
-        <w:ind w:firstLine="480"/>
+        <w:pStyle w:val="a7"/>
+        <w:ind w:leftChars="400" w:left="960" w:firstLineChars="200" w:firstLine="560"/>
+        <w:rPr>
+          <w:rFonts w:ascii="Microsoft JhengHei Light" w:eastAsia="Microsoft JhengHei Light" w:hAnsi="Microsoft JhengHei Light"/>
+          <w:sz w:val="28"/>
+          <w:szCs w:val="20"/>
+        </w:rPr>
+      </w:pPr>
+      <w:r>
+        <w:rPr>
+          <w:rFonts w:ascii="Microsoft JhengHei Light" w:eastAsia="Microsoft JhengHei Light" w:hAnsi="Microsoft JhengHei Light" w:hint="eastAsia"/>
+          <w:sz w:val="28"/>
+          <w:szCs w:val="20"/>
+        </w:rPr>
+        <w:t>第二</w:t>
+      </w:r>
+      <w:proofErr w:type="gramStart"/>
+      <w:r>
+        <w:rPr>
+          <w:rFonts w:ascii="Microsoft JhengHei Light" w:eastAsia="Microsoft JhengHei Light" w:hAnsi="Microsoft JhengHei Light" w:hint="eastAsia"/>
+          <w:sz w:val="28"/>
+          <w:szCs w:val="20"/>
+        </w:rPr>
+        <w:t>個</w:t>
+      </w:r>
+      <w:proofErr w:type="gramEnd"/>
+      <w:r>
+        <w:rPr>
+          <w:rFonts w:ascii="Microsoft JhengHei Light" w:eastAsia="Microsoft JhengHei Light" w:hAnsi="Microsoft JhengHei Light" w:hint="eastAsia"/>
+          <w:sz w:val="28"/>
+          <w:szCs w:val="20"/>
+        </w:rPr>
+        <w:t>就是輸出、輸入的處理，檔案讀取跟寫入</w:t>
+      </w:r>
+      <w:proofErr w:type="gramStart"/>
+      <w:r>
+        <w:rPr>
+          <w:rFonts w:ascii="Microsoft JhengHei Light" w:eastAsia="Microsoft JhengHei Light" w:hAnsi="Microsoft JhengHei Light" w:hint="eastAsia"/>
+          <w:sz w:val="28"/>
+          <w:szCs w:val="20"/>
+        </w:rPr>
+        <w:t>是滿常遇到</w:t>
+      </w:r>
+      <w:proofErr w:type="gramEnd"/>
+      <w:r>
+        <w:rPr>
+          <w:rFonts w:ascii="Microsoft JhengHei Light" w:eastAsia="Microsoft JhengHei Light" w:hAnsi="Microsoft JhengHei Light" w:hint="eastAsia"/>
+          <w:sz w:val="28"/>
+          <w:szCs w:val="20"/>
+        </w:rPr>
+        <w:t>的狀況。</w:t>
+      </w:r>
+    </w:p>
+    <w:p>
+      <w:pPr>
         <w:jc w:val="center"/>
         <w:rPr>
-          <w:rFonts w:ascii="Microsoft JhengHei Light" w:eastAsia="Microsoft JhengHei Light" w:hAnsi="Microsoft JhengHei Light"/>
+          <w:rFonts w:ascii="Microsoft JhengHei Light" w:eastAsia="Microsoft JhengHei Light" w:hAnsi="Microsoft JhengHei Light" w:hint="eastAsia"/>
           <w:sz w:val="28"/>
           <w:szCs w:val="20"/>
         </w:rPr>
@@ -1084,10 +929,206 @@
           <w:noProof/>
         </w:rPr>
         <w:drawing>
-          <wp:inline distT="0" distB="0" distL="0" distR="0" wp14:anchorId="58C7D52E" wp14:editId="79A92DD5">
-            <wp:extent cx="4465439" cy="2895600"/>
-            <wp:effectExtent l="0" t="0" r="0" b="0"/>
-            <wp:docPr id="10" name="圖片 10"/>
+          <wp:inline distT="0" distB="0" distL="0" distR="0" wp14:anchorId="28C52E65" wp14:editId="4022FED3">
+            <wp:extent cx="5274310" cy="3837940"/>
+            <wp:effectExtent l="76200" t="76200" r="135890" b="124460"/>
+            <wp:docPr id="15" name="圖片 15"/>
+            <wp:cNvGraphicFramePr>
+              <a:graphicFrameLocks xmlns:a="http://schemas.openxmlformats.org/drawingml/2006/main" noChangeAspect="1"/>
+            </wp:cNvGraphicFramePr>
+            <a:graphic xmlns:a="http://schemas.openxmlformats.org/drawingml/2006/main">
+              <a:graphicData uri="http://schemas.openxmlformats.org/drawingml/2006/picture">
+                <pic:pic xmlns:pic="http://schemas.openxmlformats.org/drawingml/2006/picture">
+                  <pic:nvPicPr>
+                    <pic:cNvPr id="1" name=""/>
+                    <pic:cNvPicPr/>
+                  </pic:nvPicPr>
+                  <pic:blipFill>
+                    <a:blip r:embed="rId13"/>
+                    <a:stretch>
+                      <a:fillRect/>
+                    </a:stretch>
+                  </pic:blipFill>
+                  <pic:spPr>
+                    <a:xfrm>
+                      <a:off x="0" y="0"/>
+                      <a:ext cx="5274310" cy="3837940"/>
+                    </a:xfrm>
+                    <a:prstGeom prst="rect">
+                      <a:avLst/>
+                    </a:prstGeom>
+                    <a:ln w="38100" cap="sq">
+                      <a:solidFill>
+                        <a:srgbClr val="000000"/>
+                      </a:solidFill>
+                      <a:prstDash val="solid"/>
+                      <a:miter lim="800000"/>
+                    </a:ln>
+                    <a:effectLst>
+                      <a:outerShdw blurRad="50800" dist="38100" dir="2700000" algn="tl" rotWithShape="0">
+                        <a:srgbClr val="000000">
+                          <a:alpha val="43000"/>
+                        </a:srgbClr>
+                      </a:outerShdw>
+                    </a:effectLst>
+                  </pic:spPr>
+                </pic:pic>
+              </a:graphicData>
+            </a:graphic>
+          </wp:inline>
+        </w:drawing>
+      </w:r>
+    </w:p>
+    <w:p>
+      <w:pPr>
+        <w:widowControl/>
+        <w:rPr>
+          <w:rFonts w:ascii="Microsoft JhengHei Light" w:eastAsia="Microsoft JhengHei Light" w:hAnsi="Microsoft JhengHei Light"/>
+          <w:sz w:val="28"/>
+          <w:szCs w:val="20"/>
+        </w:rPr>
+      </w:pPr>
+      <w:r>
+        <w:rPr>
+          <w:rFonts w:ascii="Microsoft JhengHei Light" w:eastAsia="Microsoft JhengHei Light" w:hAnsi="Microsoft JhengHei Light"/>
+          <w:sz w:val="28"/>
+          <w:szCs w:val="20"/>
+        </w:rPr>
+        <w:br w:type="page"/>
+      </w:r>
+    </w:p>
+    <w:p>
+      <w:pPr>
+        <w:pStyle w:val="a7"/>
+        <w:ind w:leftChars="400" w:left="960" w:firstLineChars="200" w:firstLine="560"/>
+        <w:rPr>
+          <w:rFonts w:asciiTheme="minorEastAsia" w:hAnsiTheme="minorEastAsia" w:cs="Microsoft YaHei"/>
+          <w:sz w:val="28"/>
+          <w:szCs w:val="20"/>
+        </w:rPr>
+      </w:pPr>
+      <w:r>
+        <w:rPr>
+          <w:rFonts w:ascii="Microsoft JhengHei Light" w:eastAsia="Microsoft JhengHei Light" w:hAnsi="Microsoft JhengHei Light" w:hint="eastAsia"/>
+          <w:sz w:val="28"/>
+          <w:szCs w:val="20"/>
+        </w:rPr>
+        <w:lastRenderedPageBreak/>
+        <w:t>執行</w:t>
+      </w:r>
+      <w:proofErr w:type="gramStart"/>
+      <w:r>
+        <w:rPr>
+          <w:rFonts w:ascii="Microsoft JhengHei Light" w:eastAsia="Microsoft JhengHei Light" w:hAnsi="Microsoft JhengHei Light" w:hint="eastAsia"/>
+          <w:sz w:val="28"/>
+          <w:szCs w:val="20"/>
+        </w:rPr>
+        <w:t>緒</w:t>
+      </w:r>
+      <w:proofErr w:type="gramEnd"/>
+      <w:r>
+        <w:rPr>
+          <w:rFonts w:ascii="Microsoft JhengHei Light" w:eastAsia="Microsoft JhengHei Light" w:hAnsi="Microsoft JhengHei Light" w:hint="eastAsia"/>
+          <w:sz w:val="28"/>
+          <w:szCs w:val="20"/>
+        </w:rPr>
+        <w:t>的用途很多，可以讓城市同時執行多個處理，也可以在背景自動運作，它是一個T</w:t>
+      </w:r>
+      <w:r>
+        <w:rPr>
+          <w:rFonts w:ascii="Microsoft JhengHei Light" w:eastAsia="Microsoft JhengHei Light" w:hAnsi="Microsoft JhengHei Light"/>
+          <w:sz w:val="28"/>
+          <w:szCs w:val="20"/>
+        </w:rPr>
+        <w:t>hread</w:t>
+      </w:r>
+      <w:r>
+        <w:rPr>
+          <w:rFonts w:ascii="Microsoft JhengHei Light" w:eastAsia="Microsoft JhengHei Light" w:hAnsi="Microsoft JhengHei Light" w:hint="eastAsia"/>
+          <w:sz w:val="28"/>
+          <w:szCs w:val="20"/>
+        </w:rPr>
+        <w:t>的類別，在執行</w:t>
+      </w:r>
+      <w:r>
+        <w:rPr>
+          <w:rFonts w:asciiTheme="minorEastAsia" w:hAnsiTheme="minorEastAsia" w:cs="Microsoft YaHei" w:hint="eastAsia"/>
+          <w:sz w:val="28"/>
+          <w:szCs w:val="20"/>
+        </w:rPr>
+        <w:t>多執行</w:t>
+      </w:r>
+      <w:proofErr w:type="gramStart"/>
+      <w:r>
+        <w:rPr>
+          <w:rFonts w:asciiTheme="minorEastAsia" w:hAnsiTheme="minorEastAsia" w:cs="Microsoft YaHei" w:hint="eastAsia"/>
+          <w:sz w:val="28"/>
+          <w:szCs w:val="20"/>
+        </w:rPr>
+        <w:t>緒</w:t>
+      </w:r>
+      <w:proofErr w:type="gramEnd"/>
+      <w:r>
+        <w:rPr>
+          <w:rFonts w:asciiTheme="minorEastAsia" w:hAnsiTheme="minorEastAsia" w:cs="Microsoft YaHei" w:hint="eastAsia"/>
+          <w:sz w:val="28"/>
+          <w:szCs w:val="20"/>
+        </w:rPr>
+        <w:t>時也可以控制讓主執行</w:t>
+      </w:r>
+      <w:proofErr w:type="gramStart"/>
+      <w:r>
+        <w:rPr>
+          <w:rFonts w:asciiTheme="minorEastAsia" w:hAnsiTheme="minorEastAsia" w:cs="Microsoft YaHei" w:hint="eastAsia"/>
+          <w:sz w:val="28"/>
+          <w:szCs w:val="20"/>
+        </w:rPr>
+        <w:t>緒</w:t>
+      </w:r>
+      <w:proofErr w:type="gramEnd"/>
+      <w:r>
+        <w:rPr>
+          <w:rFonts w:asciiTheme="minorEastAsia" w:hAnsiTheme="minorEastAsia" w:cs="Microsoft YaHei" w:hint="eastAsia"/>
+          <w:sz w:val="28"/>
+          <w:szCs w:val="20"/>
+        </w:rPr>
+        <w:t>先暫停或者中斷，先去執行其他的，透過Sleep、J</w:t>
+      </w:r>
+      <w:r>
+        <w:rPr>
+          <w:rFonts w:asciiTheme="minorEastAsia" w:hAnsiTheme="minorEastAsia" w:cs="Microsoft YaHei"/>
+          <w:sz w:val="28"/>
+          <w:szCs w:val="20"/>
+        </w:rPr>
+        <w:t>oin</w:t>
+      </w:r>
+      <w:r>
+        <w:rPr>
+          <w:rFonts w:asciiTheme="minorEastAsia" w:hAnsiTheme="minorEastAsia" w:cs="Microsoft YaHei" w:hint="eastAsia"/>
+          <w:sz w:val="28"/>
+          <w:szCs w:val="20"/>
+        </w:rPr>
+        <w:t>。</w:t>
+      </w:r>
+    </w:p>
+    <w:p>
+      <w:pPr>
+        <w:jc w:val="center"/>
+        <w:rPr>
+          <w:rFonts w:ascii="Microsoft JhengHei Light" w:hAnsi="Microsoft JhengHei Light"/>
+          <w:sz w:val="28"/>
+          <w:szCs w:val="20"/>
+        </w:rPr>
+      </w:pPr>
+      <w:r>
+        <w:rPr>
+          <w:noProof/>
+        </w:rPr>
+        <w:drawing>
+          <wp:inline distT="0" distB="0" distL="0" distR="0" wp14:anchorId="704ADAA3" wp14:editId="2F6BD0B5">
+            <wp:extent cx="4810125" cy="2971800"/>
+            <wp:effectExtent l="76200" t="76200" r="142875" b="133350"/>
+            <wp:docPr id="16" name="圖片 16"/>
             <wp:cNvGraphicFramePr>
               <a:graphicFrameLocks xmlns:a="http://schemas.openxmlformats.org/drawingml/2006/main" noChangeAspect="1"/>
             </wp:cNvGraphicFramePr>
@@ -1107,7 +1148,310 @@
                   <pic:spPr>
                     <a:xfrm>
                       <a:off x="0" y="0"/>
-                      <a:ext cx="4517387" cy="2929286"/>
+                      <a:ext cx="4810125" cy="2971800"/>
+                    </a:xfrm>
+                    <a:prstGeom prst="rect">
+                      <a:avLst/>
+                    </a:prstGeom>
+                    <a:ln w="38100" cap="sq">
+                      <a:solidFill>
+                        <a:srgbClr val="000000"/>
+                      </a:solidFill>
+                      <a:prstDash val="solid"/>
+                      <a:miter lim="800000"/>
+                    </a:ln>
+                    <a:effectLst>
+                      <a:outerShdw blurRad="50800" dist="38100" dir="2700000" algn="tl" rotWithShape="0">
+                        <a:srgbClr val="000000">
+                          <a:alpha val="43000"/>
+                        </a:srgbClr>
+                      </a:outerShdw>
+                    </a:effectLst>
+                  </pic:spPr>
+                </pic:pic>
+              </a:graphicData>
+            </a:graphic>
+          </wp:inline>
+        </w:drawing>
+      </w:r>
+    </w:p>
+    <w:p>
+      <w:pPr>
+        <w:jc w:val="center"/>
+        <w:rPr>
+          <w:rFonts w:ascii="Microsoft JhengHei Light" w:hAnsi="Microsoft JhengHei Light" w:hint="eastAsia"/>
+          <w:sz w:val="28"/>
+          <w:szCs w:val="20"/>
+        </w:rPr>
+      </w:pPr>
+      <w:r>
+        <w:rPr>
+          <w:noProof/>
+        </w:rPr>
+        <w:drawing>
+          <wp:inline distT="0" distB="0" distL="0" distR="0" wp14:anchorId="1F86AE64" wp14:editId="624C5F7C">
+            <wp:extent cx="2219325" cy="1800225"/>
+            <wp:effectExtent l="76200" t="76200" r="142875" b="142875"/>
+            <wp:docPr id="17" name="圖片 17"/>
+            <wp:cNvGraphicFramePr>
+              <a:graphicFrameLocks xmlns:a="http://schemas.openxmlformats.org/drawingml/2006/main" noChangeAspect="1"/>
+            </wp:cNvGraphicFramePr>
+            <a:graphic xmlns:a="http://schemas.openxmlformats.org/drawingml/2006/main">
+              <a:graphicData uri="http://schemas.openxmlformats.org/drawingml/2006/picture">
+                <pic:pic xmlns:pic="http://schemas.openxmlformats.org/drawingml/2006/picture">
+                  <pic:nvPicPr>
+                    <pic:cNvPr id="1" name=""/>
+                    <pic:cNvPicPr/>
+                  </pic:nvPicPr>
+                  <pic:blipFill>
+                    <a:blip r:embed="rId15"/>
+                    <a:stretch>
+                      <a:fillRect/>
+                    </a:stretch>
+                  </pic:blipFill>
+                  <pic:spPr>
+                    <a:xfrm>
+                      <a:off x="0" y="0"/>
+                      <a:ext cx="2219325" cy="1800225"/>
+                    </a:xfrm>
+                    <a:prstGeom prst="rect">
+                      <a:avLst/>
+                    </a:prstGeom>
+                    <a:ln w="38100" cap="sq">
+                      <a:solidFill>
+                        <a:srgbClr val="000000"/>
+                      </a:solidFill>
+                      <a:prstDash val="solid"/>
+                      <a:miter lim="800000"/>
+                    </a:ln>
+                    <a:effectLst>
+                      <a:outerShdw blurRad="50800" dist="38100" dir="2700000" algn="tl" rotWithShape="0">
+                        <a:srgbClr val="000000">
+                          <a:alpha val="43000"/>
+                        </a:srgbClr>
+                      </a:outerShdw>
+                    </a:effectLst>
+                  </pic:spPr>
+                </pic:pic>
+              </a:graphicData>
+            </a:graphic>
+          </wp:inline>
+        </w:drawing>
+      </w:r>
+    </w:p>
+    <w:p>
+      <w:pPr>
+        <w:widowControl/>
+        <w:rPr>
+          <w:rFonts w:ascii="Microsoft JhengHei Light" w:hAnsi="Microsoft JhengHei Light"/>
+          <w:sz w:val="28"/>
+          <w:szCs w:val="20"/>
+        </w:rPr>
+      </w:pPr>
+      <w:r>
+        <w:rPr>
+          <w:rFonts w:ascii="Microsoft JhengHei Light" w:hAnsi="Microsoft JhengHei Light"/>
+          <w:sz w:val="28"/>
+          <w:szCs w:val="20"/>
+        </w:rPr>
+        <w:br w:type="page"/>
+      </w:r>
+    </w:p>
+    <w:p>
+      <w:pPr>
+        <w:pStyle w:val="a7"/>
+        <w:ind w:leftChars="400" w:left="960" w:firstLineChars="200" w:firstLine="560"/>
+        <w:rPr>
+          <w:rFonts w:ascii="Microsoft JhengHei Light" w:hAnsi="Microsoft JhengHei Light"/>
+          <w:sz w:val="28"/>
+          <w:szCs w:val="20"/>
+        </w:rPr>
+      </w:pPr>
+      <w:r>
+        <w:rPr>
+          <w:rFonts w:ascii="Microsoft JhengHei Light" w:hAnsi="Microsoft JhengHei Light" w:hint="eastAsia"/>
+          <w:sz w:val="28"/>
+          <w:szCs w:val="20"/>
+        </w:rPr>
+        <w:lastRenderedPageBreak/>
+        <w:t>我們在處理多執行</w:t>
+      </w:r>
+      <w:proofErr w:type="gramStart"/>
+      <w:r>
+        <w:rPr>
+          <w:rFonts w:ascii="Microsoft JhengHei Light" w:hAnsi="Microsoft JhengHei Light" w:hint="eastAsia"/>
+          <w:sz w:val="28"/>
+          <w:szCs w:val="20"/>
+        </w:rPr>
+        <w:t>緒</w:t>
+      </w:r>
+      <w:proofErr w:type="gramEnd"/>
+      <w:r>
+        <w:rPr>
+          <w:rFonts w:ascii="Microsoft JhengHei Light" w:hAnsi="Microsoft JhengHei Light" w:hint="eastAsia"/>
+          <w:sz w:val="28"/>
+          <w:szCs w:val="20"/>
+        </w:rPr>
+        <w:t>時也可能會發生一些預期外的錯誤，所以有時要控制執行</w:t>
+      </w:r>
+      <w:proofErr w:type="gramStart"/>
+      <w:r>
+        <w:rPr>
+          <w:rFonts w:ascii="Microsoft JhengHei Light" w:hAnsi="Microsoft JhengHei Light" w:hint="eastAsia"/>
+          <w:sz w:val="28"/>
+          <w:szCs w:val="20"/>
+        </w:rPr>
+        <w:t>緒間的</w:t>
+      </w:r>
+      <w:proofErr w:type="gramEnd"/>
+      <w:r>
+        <w:rPr>
+          <w:rFonts w:ascii="Microsoft JhengHei Light" w:hAnsi="Microsoft JhengHei Light" w:hint="eastAsia"/>
+          <w:sz w:val="28"/>
+          <w:szCs w:val="20"/>
+        </w:rPr>
+        <w:t>處理時機，這樣的機制就叫做同步化</w:t>
+      </w:r>
+      <w:r>
+        <w:rPr>
+          <w:rFonts w:ascii="Microsoft JhengHei Light" w:hAnsi="Microsoft JhengHei Light" w:hint="eastAsia"/>
+          <w:sz w:val="28"/>
+          <w:szCs w:val="20"/>
+        </w:rPr>
+        <w:t>(synchronization)</w:t>
+      </w:r>
+      <w:r>
+        <w:rPr>
+          <w:rFonts w:ascii="Microsoft JhengHei Light" w:hAnsi="Microsoft JhengHei Light" w:hint="eastAsia"/>
+          <w:sz w:val="28"/>
+          <w:szCs w:val="20"/>
+        </w:rPr>
+        <w:t>，</w:t>
+      </w:r>
+      <w:r>
+        <w:rPr>
+          <w:rFonts w:ascii="Microsoft JhengHei Light" w:hAnsi="Microsoft JhengHei Light" w:hint="eastAsia"/>
+          <w:sz w:val="28"/>
+          <w:szCs w:val="20"/>
+        </w:rPr>
+        <w:t>為了避免上個範例多個執行</w:t>
+      </w:r>
+      <w:proofErr w:type="gramStart"/>
+      <w:r>
+        <w:rPr>
+          <w:rFonts w:ascii="Microsoft JhengHei Light" w:hAnsi="Microsoft JhengHei Light" w:hint="eastAsia"/>
+          <w:sz w:val="28"/>
+          <w:szCs w:val="20"/>
+        </w:rPr>
+        <w:t>緒</w:t>
+      </w:r>
+      <w:proofErr w:type="gramEnd"/>
+      <w:r>
+        <w:rPr>
+          <w:rFonts w:ascii="Microsoft JhengHei Light" w:hAnsi="Microsoft JhengHei Light" w:hint="eastAsia"/>
+          <w:sz w:val="28"/>
+          <w:szCs w:val="20"/>
+        </w:rPr>
+        <w:t>同時呼叫導致錯誤的結果，我們可以使用</w:t>
+      </w:r>
+      <w:r>
+        <w:rPr>
+          <w:rFonts w:ascii="Microsoft JhengHei Light" w:hAnsi="Microsoft JhengHei Light" w:hint="eastAsia"/>
+          <w:sz w:val="28"/>
+          <w:szCs w:val="20"/>
+        </w:rPr>
+        <w:t>synchronized</w:t>
+      </w:r>
+      <w:r>
+        <w:rPr>
+          <w:rFonts w:ascii="Microsoft JhengHei Light" w:hAnsi="Microsoft JhengHei Light" w:hint="eastAsia"/>
+          <w:sz w:val="28"/>
+          <w:szCs w:val="20"/>
+        </w:rPr>
+        <w:t>修飾子，當某個執行</w:t>
+      </w:r>
+      <w:proofErr w:type="gramStart"/>
+      <w:r>
+        <w:rPr>
+          <w:rFonts w:ascii="Microsoft JhengHei Light" w:hAnsi="Microsoft JhengHei Light" w:hint="eastAsia"/>
+          <w:sz w:val="28"/>
+          <w:szCs w:val="20"/>
+        </w:rPr>
+        <w:t>緒</w:t>
+      </w:r>
+      <w:proofErr w:type="gramEnd"/>
+      <w:r>
+        <w:rPr>
+          <w:rFonts w:ascii="Microsoft JhengHei Light" w:hAnsi="Microsoft JhengHei Light" w:hint="eastAsia"/>
+          <w:sz w:val="28"/>
+          <w:szCs w:val="20"/>
+        </w:rPr>
+        <w:t>正在使用加了此修飾子的方法，其他執行</w:t>
+      </w:r>
+      <w:proofErr w:type="gramStart"/>
+      <w:r>
+        <w:rPr>
+          <w:rFonts w:ascii="Microsoft JhengHei Light" w:hAnsi="Microsoft JhengHei Light" w:hint="eastAsia"/>
+          <w:sz w:val="28"/>
+          <w:szCs w:val="20"/>
+        </w:rPr>
+        <w:t>緒</w:t>
+      </w:r>
+      <w:proofErr w:type="gramEnd"/>
+      <w:r>
+        <w:rPr>
+          <w:rFonts w:ascii="Microsoft JhengHei Light" w:hAnsi="Microsoft JhengHei Light" w:hint="eastAsia"/>
+          <w:sz w:val="28"/>
+          <w:szCs w:val="20"/>
+        </w:rPr>
+        <w:t>就必須等它做完才能呼叫</w:t>
+      </w:r>
+      <w:r>
+        <w:rPr>
+          <w:rFonts w:ascii="Microsoft JhengHei Light" w:hAnsi="Microsoft JhengHei Light" w:hint="eastAsia"/>
+          <w:sz w:val="28"/>
+          <w:szCs w:val="20"/>
+        </w:rPr>
+        <w:t>。</w:t>
+      </w:r>
+    </w:p>
+    <w:p>
+      <w:pPr>
+        <w:pStyle w:val="a7"/>
+        <w:ind w:leftChars="400" w:left="960" w:firstLineChars="200" w:firstLine="480"/>
+        <w:jc w:val="center"/>
+        <w:rPr>
+          <w:rFonts w:ascii="Microsoft JhengHei Light" w:hAnsi="Microsoft JhengHei Light"/>
+          <w:sz w:val="28"/>
+          <w:szCs w:val="20"/>
+        </w:rPr>
+      </w:pPr>
+      <w:r>
+        <w:drawing>
+          <wp:inline distT="0" distB="0" distL="0" distR="0" wp14:anchorId="7582E19B" wp14:editId="4E0E0AED">
+            <wp:extent cx="4505325" cy="1428750"/>
+            <wp:effectExtent l="0" t="0" r="9525" b="0"/>
+            <wp:docPr id="18" name="圖片 18"/>
+            <wp:cNvGraphicFramePr>
+              <a:graphicFrameLocks xmlns:a="http://schemas.openxmlformats.org/drawingml/2006/main" noChangeAspect="1"/>
+            </wp:cNvGraphicFramePr>
+            <a:graphic xmlns:a="http://schemas.openxmlformats.org/drawingml/2006/main">
+              <a:graphicData uri="http://schemas.openxmlformats.org/drawingml/2006/picture">
+                <pic:pic xmlns:pic="http://schemas.openxmlformats.org/drawingml/2006/picture">
+                  <pic:nvPicPr>
+                    <pic:cNvPr id="1" name=""/>
+                    <pic:cNvPicPr/>
+                  </pic:nvPicPr>
+                  <pic:blipFill>
+                    <a:blip r:embed="rId16"/>
+                    <a:stretch>
+                      <a:fillRect/>
+                    </a:stretch>
+                  </pic:blipFill>
+                  <pic:spPr>
+                    <a:xfrm>
+                      <a:off x="0" y="0"/>
+                      <a:ext cx="4505325" cy="1428750"/>
                     </a:xfrm>
                     <a:prstGeom prst="rect">
                       <a:avLst/>
@@ -1122,22 +1466,31 @@
     </w:p>
     <w:p>
       <w:pPr>
-        <w:pStyle w:val="Default"/>
-        <w:ind w:leftChars="100" w:left="240" w:firstLine="480"/>
-        <w:rPr>
-          <w:rFonts w:ascii="Times New Roman" w:eastAsiaTheme="minorEastAsia" w:hAnsi="Times New Roman" w:cs="Times New Roman"/>
-        </w:rPr>
-      </w:pPr>
-      <w:r>
-        <w:rPr>
-          <w:rFonts w:ascii="Times New Roman" w:eastAsiaTheme="minorEastAsia" w:hAnsi="Times New Roman" w:cs="Times New Roman"/>
-          <w:noProof/>
-        </w:rPr>
+        <w:pStyle w:val="a7"/>
+        <w:ind w:leftChars="400" w:left="960" w:firstLineChars="200" w:firstLine="480"/>
+        <w:jc w:val="center"/>
+        <w:rPr>
+          <w:rFonts w:ascii="Microsoft JhengHei Light" w:hAnsi="Microsoft JhengHei Light" w:hint="eastAsia"/>
+          <w:sz w:val="28"/>
+          <w:szCs w:val="20"/>
+        </w:rPr>
+      </w:pPr>
+      <w:bookmarkStart w:id="0" w:name="_GoBack"/>
+      <w:bookmarkEnd w:id="0"/>
+      <w:r>
         <w:drawing>
-          <wp:inline distT="0" distB="0" distL="0" distR="0" wp14:anchorId="0EFC7709" wp14:editId="62CF0B00">
-            <wp:extent cx="4770101" cy="1914525"/>
-            <wp:effectExtent l="0" t="0" r="0" b="0"/>
-            <wp:docPr id="9" name="圖片 9"/>
+          <wp:anchor distT="0" distB="0" distL="114300" distR="114300" simplePos="0" relativeHeight="251659264" behindDoc="0" locked="0" layoutInCell="1" allowOverlap="1" wp14:anchorId="2A69B93A" wp14:editId="245D90F3">
+            <wp:simplePos x="0" y="0"/>
+            <wp:positionH relativeFrom="column">
+              <wp:posOffset>1438275</wp:posOffset>
+            </wp:positionH>
+            <wp:positionV relativeFrom="paragraph">
+              <wp:posOffset>2457450</wp:posOffset>
+            </wp:positionV>
+            <wp:extent cx="3145416" cy="2285786"/>
+            <wp:effectExtent l="76200" t="76200" r="131445" b="133985"/>
+            <wp:wrapNone/>
+            <wp:docPr id="19" name="圖片 19"/>
             <wp:cNvGraphicFramePr>
               <a:graphicFrameLocks xmlns:a="http://schemas.openxmlformats.org/drawingml/2006/main" noChangeAspect="1"/>
             </wp:cNvGraphicFramePr>
@@ -1145,38 +1498,125 @@
               <a:graphicData uri="http://schemas.openxmlformats.org/drawingml/2006/picture">
                 <pic:pic xmlns:pic="http://schemas.openxmlformats.org/drawingml/2006/picture">
                   <pic:nvPicPr>
-                    <pic:cNvPr id="0" name="Picture 2"/>
-                    <pic:cNvPicPr>
-                      <a:picLocks noChangeAspect="1" noChangeArrowheads="1"/>
-                    </pic:cNvPicPr>
+                    <pic:cNvPr id="1" name=""/>
+                    <pic:cNvPicPr/>
                   </pic:nvPicPr>
                   <pic:blipFill>
-                    <a:blip r:embed="rId15">
+                    <a:blip r:embed="rId17">
                       <a:extLst>
                         <a:ext uri="{28A0092B-C50C-407E-A947-70E740481C1C}">
                           <a14:useLocalDpi xmlns:a14="http://schemas.microsoft.com/office/drawing/2010/main" val="0"/>
                         </a:ext>
                       </a:extLst>
                     </a:blip>
-                    <a:srcRect/>
                     <a:stretch>
                       <a:fillRect/>
                     </a:stretch>
                   </pic:blipFill>
-                  <pic:spPr bwMode="auto">
+                  <pic:spPr>
                     <a:xfrm>
                       <a:off x="0" y="0"/>
-                      <a:ext cx="4776868" cy="1917241"/>
+                      <a:ext cx="3151571" cy="2290259"/>
                     </a:xfrm>
                     <a:prstGeom prst="rect">
                       <a:avLst/>
                     </a:prstGeom>
-                    <a:noFill/>
+                    <a:ln w="38100" cap="sq">
+                      <a:solidFill>
+                        <a:srgbClr val="000000"/>
+                      </a:solidFill>
+                      <a:prstDash val="solid"/>
+                      <a:miter lim="800000"/>
+                    </a:ln>
+                    <a:effectLst>
+                      <a:outerShdw blurRad="50800" dist="38100" dir="2700000" algn="tl" rotWithShape="0">
+                        <a:srgbClr val="000000">
+                          <a:alpha val="43000"/>
+                        </a:srgbClr>
+                      </a:outerShdw>
+                    </a:effectLst>
                   </pic:spPr>
                 </pic:pic>
               </a:graphicData>
             </a:graphic>
-          </wp:inline>
+            <wp14:sizeRelH relativeFrom="margin">
+              <wp14:pctWidth>0</wp14:pctWidth>
+            </wp14:sizeRelH>
+            <wp14:sizeRelV relativeFrom="margin">
+              <wp14:pctHeight>0</wp14:pctHeight>
+            </wp14:sizeRelV>
+          </wp:anchor>
+        </w:drawing>
+      </w:r>
+      <w:r>
+        <w:drawing>
+          <wp:anchor distT="0" distB="0" distL="114300" distR="114300" simplePos="0" relativeHeight="251658240" behindDoc="0" locked="0" layoutInCell="1" allowOverlap="1" wp14:anchorId="67DE4A9E" wp14:editId="70EC2FEA">
+            <wp:simplePos x="0" y="0"/>
+            <wp:positionH relativeFrom="column">
+              <wp:posOffset>1418590</wp:posOffset>
+            </wp:positionH>
+            <wp:positionV relativeFrom="paragraph">
+              <wp:posOffset>123825</wp:posOffset>
+            </wp:positionV>
+            <wp:extent cx="3179102" cy="2085975"/>
+            <wp:effectExtent l="76200" t="76200" r="135890" b="123825"/>
+            <wp:wrapNone/>
+            <wp:docPr id="20" name="圖片 20"/>
+            <wp:cNvGraphicFramePr>
+              <a:graphicFrameLocks xmlns:a="http://schemas.openxmlformats.org/drawingml/2006/main" noChangeAspect="1"/>
+            </wp:cNvGraphicFramePr>
+            <a:graphic xmlns:a="http://schemas.openxmlformats.org/drawingml/2006/main">
+              <a:graphicData uri="http://schemas.openxmlformats.org/drawingml/2006/picture">
+                <pic:pic xmlns:pic="http://schemas.openxmlformats.org/drawingml/2006/picture">
+                  <pic:nvPicPr>
+                    <pic:cNvPr id="1" name=""/>
+                    <pic:cNvPicPr/>
+                  </pic:nvPicPr>
+                  <pic:blipFill>
+                    <a:blip r:embed="rId18">
+                      <a:extLst>
+                        <a:ext uri="{28A0092B-C50C-407E-A947-70E740481C1C}">
+                          <a14:useLocalDpi xmlns:a14="http://schemas.microsoft.com/office/drawing/2010/main" val="0"/>
+                        </a:ext>
+                      </a:extLst>
+                    </a:blip>
+                    <a:stretch>
+                      <a:fillRect/>
+                    </a:stretch>
+                  </pic:blipFill>
+                  <pic:spPr>
+                    <a:xfrm>
+                      <a:off x="0" y="0"/>
+                      <a:ext cx="3179102" cy="2085975"/>
+                    </a:xfrm>
+                    <a:prstGeom prst="rect">
+                      <a:avLst/>
+                    </a:prstGeom>
+                    <a:ln w="38100" cap="sq">
+                      <a:solidFill>
+                        <a:srgbClr val="000000"/>
+                      </a:solidFill>
+                      <a:prstDash val="solid"/>
+                      <a:miter lim="800000"/>
+                    </a:ln>
+                    <a:effectLst>
+                      <a:outerShdw blurRad="50800" dist="38100" dir="2700000" algn="tl" rotWithShape="0">
+                        <a:srgbClr val="000000">
+                          <a:alpha val="43000"/>
+                        </a:srgbClr>
+                      </a:outerShdw>
+                    </a:effectLst>
+                  </pic:spPr>
+                </pic:pic>
+              </a:graphicData>
+            </a:graphic>
+            <wp14:sizeRelH relativeFrom="margin">
+              <wp14:pctWidth>0</wp14:pctWidth>
+            </wp14:sizeRelH>
+            <wp14:sizeRelV relativeFrom="margin">
+              <wp14:pctHeight>0</wp14:pctHeight>
+            </wp14:sizeRelV>
+          </wp:anchor>
         </w:drawing>
       </w:r>
     </w:p>

</xml_diff>